<commit_message>
Latest Version and Adding Run Test on Benchmark Problem. Problem on Array out of Bounds
</commit_message>
<xml_diff>
--- a/Benchmark/hasilrun P-N16-K8 ke 5.docx
+++ b/Benchmark/hasilrun P-N16-K8 ke 5.docx
@@ -1483,1306 +1483,1329 @@
       <w:r>
         <w:t>Demand Pelanggan 11 = 7</w:t>
       </w:r>
+    </w:p>
+    <w:p>
+      <w:r>
+        <w:t>Demand Pelanggan 12 = 14</w:t>
+      </w:r>
+    </w:p>
+    <w:p>
+      <w:r>
+        <w:t>Demand Pelanggan 13 = 6</w:t>
+      </w:r>
+    </w:p>
+    <w:p>
+      <w:r>
+        <w:t>Demand Pelanggan 14 = 19</w:t>
+      </w:r>
+    </w:p>
+    <w:p>
+      <w:r>
+        <w:t>Demand Pelanggan 15 = 11</w:t>
+      </w:r>
+    </w:p>
+    <w:p>
+      <w:r>
+        <w:t xml:space="preserve">Matriks Jarak depot ke pelanggan = </w:t>
+      </w:r>
+    </w:p>
+    <w:p>
+      <w:r>
+        <w:t xml:space="preserve">   </w:t>
+      </w:r>
+      <w:proofErr w:type="gramStart"/>
+      <w:r>
+        <w:t>0.00  14.00</w:t>
+      </w:r>
+      <w:proofErr w:type="gramEnd"/>
+      <w:r>
+        <w:t xml:space="preserve">  21.00  33.00  22.00  23.00  12.00  22.00  32.00  32.00  21.00  28.00  30.00  29.00  31.00  30.00</w:t>
+      </w:r>
+    </w:p>
+    <w:p>
+      <w:r>
+        <w:t xml:space="preserve">  14.00   </w:t>
+      </w:r>
+      <w:proofErr w:type="gramStart"/>
+      <w:r>
+        <w:t>0.00  12.00</w:t>
+      </w:r>
+      <w:proofErr w:type="gramEnd"/>
+      <w:r>
+        <w:t xml:space="preserve">  19.00  12.00  24.00  12.00  19.00  21.00  27.00   7.00  19.00  16.00  21.00  33.00  17.00</w:t>
+      </w:r>
+    </w:p>
+    <w:p>
+      <w:r>
+        <w:t xml:space="preserve">  </w:t>
+      </w:r>
+      <w:proofErr w:type="gramStart"/>
+      <w:r>
+        <w:t>21.00  12.00</w:t>
+      </w:r>
+      <w:proofErr w:type="gramEnd"/>
+      <w:r>
+        <w:t xml:space="preserve">   0.00  15.00  22.00  16.00  11.00   9.00  12.00  15.00  11.00  29.00  19.00   9.00  24.00  23.00</w:t>
+      </w:r>
+    </w:p>
+    <w:p>
+      <w:r>
+        <w:t xml:space="preserve">  </w:t>
+      </w:r>
+      <w:proofErr w:type="gramStart"/>
+      <w:r>
+        <w:t>33.00  19.00</w:t>
+      </w:r>
+      <w:proofErr w:type="gramEnd"/>
+      <w:r>
+        <w:t xml:space="preserve">  15.00   0.00  21.00  31.00  25.00  23.00   8.00  24.00  12.00  25.00   9.00  17.00  37.00  16.00</w:t>
+      </w:r>
+    </w:p>
+    <w:p>
+      <w:r>
+        <w:t xml:space="preserve">  </w:t>
+      </w:r>
+      <w:proofErr w:type="gramStart"/>
+      <w:r>
+        <w:t>22.00  12.00</w:t>
+      </w:r>
+      <w:proofErr w:type="gramEnd"/>
+      <w:r>
+        <w:t xml:space="preserve">  22.00  21.00   0.00  36.00  24.00  30.00  26.00  37.00  12.00   7.00  13.00  30.00  44.00   9.00</w:t>
+      </w:r>
+    </w:p>
+    <w:p>
+      <w:r>
+        <w:t xml:space="preserve">  </w:t>
+      </w:r>
+      <w:proofErr w:type="gramStart"/>
+      <w:r>
+        <w:t>23.00  24.00</w:t>
+      </w:r>
+      <w:proofErr w:type="gramEnd"/>
+      <w:r>
+        <w:t xml:space="preserve">  16.00  31.00  36.00   0.00  13.00   8.00  25.00  13.00  26.00  43.00  35.00  16.00   8.00  39.00</w:t>
+      </w:r>
+    </w:p>
+    <w:p>
+      <w:r>
+        <w:t xml:space="preserve">  </w:t>
+      </w:r>
+      <w:proofErr w:type="gramStart"/>
+      <w:r>
+        <w:t>12.00  12.00</w:t>
+      </w:r>
+      <w:proofErr w:type="gramEnd"/>
+      <w:r>
+        <w:t xml:space="preserve">  11.00  25.00  24.00  13.00   0.00  10.00  23.00  20.00  16.00  31.00  26.00  17.00  21.00  28.00</w:t>
+      </w:r>
+    </w:p>
+    <w:p>
+      <w:r>
+        <w:t xml:space="preserve">  </w:t>
+      </w:r>
+      <w:proofErr w:type="gramStart"/>
+      <w:r>
+        <w:t>22.00  19.00</w:t>
+      </w:r>
+      <w:proofErr w:type="gramEnd"/>
+      <w:r>
+        <w:t xml:space="preserve">   9.00  23.00  30.00   8.00  10.00   0.00  18.00  10.00  19.00  37.00  28.00   9.00  15.00  32.00</w:t>
+      </w:r>
+    </w:p>
+    <w:p>
+      <w:r>
+        <w:t xml:space="preserve">  </w:t>
+      </w:r>
+      <w:proofErr w:type="gramStart"/>
+      <w:r>
+        <w:t>32.00  21.00</w:t>
+      </w:r>
+      <w:proofErr w:type="gramEnd"/>
+      <w:r>
+        <w:t xml:space="preserve">  12.00   8.00  26.00  25.00  23.00  18.00   0.00  17.00  15.00  32.00  17.00  10.00  31.00  23.00</w:t>
+      </w:r>
+    </w:p>
+    <w:p>
+      <w:r>
+        <w:t xml:space="preserve">  </w:t>
+      </w:r>
+      <w:proofErr w:type="gramStart"/>
+      <w:r>
+        <w:t>32.00  27.00</w:t>
+      </w:r>
+      <w:proofErr w:type="gramEnd"/>
+      <w:r>
+        <w:t xml:space="preserve">  15.00  24.00  37.00  13.00  20.00  10.00  17.00   0.00  25.00  44.00  31.00   7.00  16.00  37.00</w:t>
+      </w:r>
+    </w:p>
+    <w:p>
+      <w:r>
+        <w:t xml:space="preserve">  21.00   </w:t>
+      </w:r>
+      <w:proofErr w:type="gramStart"/>
+      <w:r>
+        <w:t>7.00  11.00</w:t>
+      </w:r>
+      <w:proofErr w:type="gramEnd"/>
+      <w:r>
+        <w:t xml:space="preserve">  12.00  12.00  26.00  16.00  19.00  15.00  25.00   0.00  19.00  10.00  18.00  34.00  13.00</w:t>
+      </w:r>
+    </w:p>
+    <w:p>
+      <w:r>
+        <w:t xml:space="preserve">  </w:t>
+      </w:r>
+      <w:proofErr w:type="gramStart"/>
+      <w:r>
+        <w:t>28.00  19.00</w:t>
+      </w:r>
+      <w:proofErr w:type="gramEnd"/>
+      <w:r>
+        <w:t xml:space="preserve">  29.00  25.00   7.00  43.00  31.00  37.00  32.00  44.00  19.00   0.00  16.00  37.00  51.00  10.00</w:t>
+      </w:r>
+    </w:p>
+    <w:p>
+      <w:r>
+        <w:t xml:space="preserve">  </w:t>
+      </w:r>
+      <w:proofErr w:type="gramStart"/>
+      <w:r>
+        <w:t>30.00  16.00</w:t>
+      </w:r>
+      <w:proofErr w:type="gramEnd"/>
+      <w:r>
+        <w:t xml:space="preserve">  19.00   9.00  13.00  35.00  26.00  28.00  17.00  31.00  10.00  16.00   0.00  24.00  43.00   6.00</w:t>
+      </w:r>
+    </w:p>
+    <w:p>
+      <w:r>
+        <w:t xml:space="preserve">  </w:t>
+      </w:r>
+      <w:proofErr w:type="gramStart"/>
+      <w:r>
+        <w:t>29.00  21.00</w:t>
+      </w:r>
+      <w:proofErr w:type="gramEnd"/>
+      <w:r>
+        <w:t xml:space="preserve">   9.00  17.00  30.00  16.00  17.00   9.00  10.00   7.00  18.00  37.00  24.00   0.00  21.00  30.00</w:t>
+      </w:r>
+    </w:p>
+    <w:p>
+      <w:r>
+        <w:t xml:space="preserve">  </w:t>
+      </w:r>
+      <w:proofErr w:type="gramStart"/>
+      <w:r>
+        <w:t>31.00  33.00</w:t>
+      </w:r>
+      <w:proofErr w:type="gramEnd"/>
+      <w:r>
+        <w:t xml:space="preserve">  24.00  37.00  44.00   8.00  21.00  15.00  31.00  16.00  34.00  51.00  43.00  21.00   0.00  47.00</w:t>
+      </w:r>
+    </w:p>
+    <w:p>
+      <w:r>
+        <w:t xml:space="preserve">  </w:t>
+      </w:r>
+      <w:proofErr w:type="gramStart"/>
+      <w:r>
+        <w:t>30.00  17.00</w:t>
+      </w:r>
+      <w:proofErr w:type="gramEnd"/>
+      <w:r>
+        <w:t xml:space="preserve">  23.00  16.00   9.00  39.00  28.00  32.00  23.00  37.00  13.00  10.00   6.00  30.00  47.00   0.00</w:t>
+      </w:r>
+    </w:p>
+    <w:p/>
+    <w:p>
+      <w:r>
+        <w:t xml:space="preserve">Masukkan Koordinat X pelanggan (tanpa depot): </w:t>
+      </w:r>
+    </w:p>
+    <w:p/>
+    <w:p>
+      <w:r>
+        <w:t xml:space="preserve">Masukkan Koordinat y pelanggan (tanpa depot): </w:t>
+      </w:r>
+    </w:p>
+    <w:p/>
+    <w:p>
+      <w:r>
+        <w:t>Masukin koordinat semua pelanggan (X dan Y tanpa depot)</w:t>
+      </w:r>
+    </w:p>
+    <w:p>
+      <w:r>
+        <w:t>Coormin = 27.0</w:t>
+      </w:r>
+    </w:p>
+    <w:p>
+      <w:r>
+        <w:t>Coormax = 69.0</w:t>
+      </w:r>
+    </w:p>
+    <w:p/>
+    <w:p>
+      <w:r>
+        <w:t>Season - 1</w:t>
+      </w:r>
+    </w:p>
+    <w:p/>
+    <w:p>
+      <w:r>
+        <w:t xml:space="preserve">Jarak Terkecil </w:t>
+      </w:r>
+      <w:proofErr w:type="gramStart"/>
+      <w:r>
+        <w:t>adalah :</w:t>
+      </w:r>
+      <w:proofErr w:type="gramEnd"/>
+      <w:r>
+        <w:t xml:space="preserve"> 450.0</w:t>
+      </w:r>
+    </w:p>
+    <w:p/>
+    <w:p>
+      <w:r>
+        <w:t>Season - 2</w:t>
+      </w:r>
+    </w:p>
+    <w:p/>
+    <w:p>
+      <w:r>
+        <w:t xml:space="preserve">Jarak Terkecil </w:t>
+      </w:r>
+      <w:proofErr w:type="gramStart"/>
+      <w:r>
+        <w:t>adalah :</w:t>
+      </w:r>
+      <w:proofErr w:type="gramEnd"/>
+      <w:r>
+        <w:t xml:space="preserve"> 450.0</w:t>
+      </w:r>
+    </w:p>
+    <w:p/>
+    <w:p>
+      <w:r>
+        <w:t>Season - 3</w:t>
+      </w:r>
+    </w:p>
+    <w:p/>
+    <w:p>
+      <w:r>
+        <w:t xml:space="preserve">Jarak Terkecil </w:t>
+      </w:r>
+      <w:proofErr w:type="gramStart"/>
+      <w:r>
+        <w:t>adalah :</w:t>
+      </w:r>
+      <w:proofErr w:type="gramEnd"/>
+      <w:r>
+        <w:t xml:space="preserve"> 450.0</w:t>
+      </w:r>
+    </w:p>
+    <w:p/>
+    <w:p>
+      <w:r>
+        <w:t>Season - 4</w:t>
+      </w:r>
+    </w:p>
+    <w:p/>
+    <w:p>
+      <w:r>
+        <w:t xml:space="preserve">Jarak Terkecil </w:t>
+      </w:r>
+      <w:proofErr w:type="gramStart"/>
+      <w:r>
+        <w:t>adalah :</w:t>
+      </w:r>
+      <w:proofErr w:type="gramEnd"/>
+      <w:r>
+        <w:t xml:space="preserve"> 450.0</w:t>
+      </w:r>
+    </w:p>
+    <w:p/>
+    <w:p>
+      <w:r>
+        <w:t>Season - 5</w:t>
+      </w:r>
+    </w:p>
+    <w:p/>
+    <w:p>
+      <w:r>
+        <w:t xml:space="preserve">Jarak Terkecil </w:t>
+      </w:r>
+      <w:proofErr w:type="gramStart"/>
+      <w:r>
+        <w:t>adalah :</w:t>
+      </w:r>
+      <w:proofErr w:type="gramEnd"/>
+      <w:r>
+        <w:t xml:space="preserve"> 450.0</w:t>
+      </w:r>
+    </w:p>
+    <w:p/>
+    <w:p>
+      <w:r>
+        <w:t>Season - 6</w:t>
+      </w:r>
+    </w:p>
+    <w:p/>
+    <w:p>
+      <w:r>
+        <w:t xml:space="preserve">Jarak Terkecil </w:t>
+      </w:r>
+      <w:proofErr w:type="gramStart"/>
+      <w:r>
+        <w:t>adalah :</w:t>
+      </w:r>
+      <w:proofErr w:type="gramEnd"/>
+      <w:r>
+        <w:t xml:space="preserve"> 450.0</w:t>
+      </w:r>
+    </w:p>
+    <w:p/>
+    <w:p>
+      <w:r>
+        <w:t>Season - 7</w:t>
+      </w:r>
+    </w:p>
+    <w:p/>
+    <w:p>
+      <w:r>
+        <w:t xml:space="preserve">Jarak Terkecil </w:t>
+      </w:r>
+      <w:proofErr w:type="gramStart"/>
+      <w:r>
+        <w:t>adalah :</w:t>
+      </w:r>
+      <w:proofErr w:type="gramEnd"/>
+      <w:r>
+        <w:t xml:space="preserve"> 450.0</w:t>
+      </w:r>
+    </w:p>
+    <w:p/>
+    <w:p>
+      <w:r>
+        <w:t>Season - 8</w:t>
+      </w:r>
+    </w:p>
+    <w:p/>
+    <w:p>
+      <w:r>
+        <w:t xml:space="preserve">Jarak Terkecil </w:t>
+      </w:r>
+      <w:proofErr w:type="gramStart"/>
+      <w:r>
+        <w:t>adalah :</w:t>
+      </w:r>
+      <w:proofErr w:type="gramEnd"/>
+      <w:r>
+        <w:t xml:space="preserve"> 450.0</w:t>
+      </w:r>
+    </w:p>
+    <w:p/>
+    <w:p>
+      <w:r>
+        <w:t>Season - 9</w:t>
+      </w:r>
+    </w:p>
+    <w:p/>
+    <w:p>
+      <w:r>
+        <w:t xml:space="preserve">Jarak Terkecil </w:t>
+      </w:r>
+      <w:proofErr w:type="gramStart"/>
+      <w:r>
+        <w:t>adalah :</w:t>
+      </w:r>
+      <w:proofErr w:type="gramEnd"/>
+      <w:r>
+        <w:t xml:space="preserve"> 450.0</w:t>
+      </w:r>
+    </w:p>
+    <w:p/>
+    <w:p>
+      <w:r>
+        <w:t>Season - 10</w:t>
+      </w:r>
+    </w:p>
+    <w:p/>
+    <w:p>
+      <w:r>
+        <w:t xml:space="preserve">Jarak Terkecil </w:t>
+      </w:r>
+      <w:proofErr w:type="gramStart"/>
+      <w:r>
+        <w:t>adalah :</w:t>
+      </w:r>
+      <w:proofErr w:type="gramEnd"/>
+      <w:r>
+        <w:t xml:space="preserve"> 450.0</w:t>
+      </w:r>
+    </w:p>
+    <w:p/>
+    <w:p>
+      <w:r>
+        <w:t>Season - 11</w:t>
+      </w:r>
+    </w:p>
+    <w:p/>
+    <w:p>
+      <w:r>
+        <w:t xml:space="preserve">Jarak Terkecil </w:t>
+      </w:r>
+      <w:proofErr w:type="gramStart"/>
+      <w:r>
+        <w:t>adalah :</w:t>
+      </w:r>
+      <w:proofErr w:type="gramEnd"/>
+      <w:r>
+        <w:t xml:space="preserve"> 450.0</w:t>
+      </w:r>
+    </w:p>
+    <w:p/>
+    <w:p>
+      <w:r>
+        <w:t>Season - 12</w:t>
+      </w:r>
+    </w:p>
+    <w:p/>
+    <w:p>
+      <w:r>
+        <w:t xml:space="preserve">Jarak Terkecil </w:t>
+      </w:r>
+      <w:proofErr w:type="gramStart"/>
+      <w:r>
+        <w:t>adalah :</w:t>
+      </w:r>
+      <w:proofErr w:type="gramEnd"/>
+      <w:r>
+        <w:t xml:space="preserve"> 450.0</w:t>
+      </w:r>
+    </w:p>
+    <w:p/>
+    <w:p>
+      <w:r>
+        <w:t>Season - 13</w:t>
+      </w:r>
+    </w:p>
+    <w:p/>
+    <w:p>
+      <w:r>
+        <w:t xml:space="preserve">Jarak Terkecil </w:t>
+      </w:r>
+      <w:proofErr w:type="gramStart"/>
+      <w:r>
+        <w:t>adalah :</w:t>
+      </w:r>
+      <w:proofErr w:type="gramEnd"/>
+      <w:r>
+        <w:t xml:space="preserve"> 450.0</w:t>
+      </w:r>
+    </w:p>
+    <w:p/>
+    <w:p>
+      <w:r>
+        <w:t>Season - 14</w:t>
+      </w:r>
+    </w:p>
+    <w:p/>
+    <w:p>
+      <w:r>
+        <w:t xml:space="preserve">Jarak Terkecil </w:t>
+      </w:r>
+      <w:proofErr w:type="gramStart"/>
+      <w:r>
+        <w:t>adalah :</w:t>
+      </w:r>
+      <w:proofErr w:type="gramEnd"/>
+      <w:r>
+        <w:t xml:space="preserve"> 450.0</w:t>
+      </w:r>
+    </w:p>
+    <w:p/>
+    <w:p>
+      <w:r>
+        <w:t>Season - 15</w:t>
+      </w:r>
+    </w:p>
+    <w:p/>
+    <w:p>
+      <w:r>
+        <w:t xml:space="preserve">Jarak Terkecil </w:t>
+      </w:r>
+      <w:proofErr w:type="gramStart"/>
+      <w:r>
+        <w:t>adalah :</w:t>
+      </w:r>
+      <w:proofErr w:type="gramEnd"/>
+      <w:r>
+        <w:t xml:space="preserve"> 450.0</w:t>
+      </w:r>
+    </w:p>
+    <w:p/>
+    <w:p>
+      <w:r>
+        <w:t>Season - 16</w:t>
+      </w:r>
+    </w:p>
+    <w:p/>
+    <w:p>
+      <w:r>
+        <w:t xml:space="preserve">Jarak Terkecil </w:t>
+      </w:r>
+      <w:proofErr w:type="gramStart"/>
+      <w:r>
+        <w:t>adalah :</w:t>
+      </w:r>
+      <w:proofErr w:type="gramEnd"/>
+      <w:r>
+        <w:t xml:space="preserve"> 450.0</w:t>
+      </w:r>
+    </w:p>
+    <w:p/>
+    <w:p>
+      <w:r>
+        <w:t>Season - 17</w:t>
+      </w:r>
+    </w:p>
+    <w:p/>
+    <w:p>
+      <w:r>
+        <w:t xml:space="preserve">Jarak Terkecil </w:t>
+      </w:r>
+      <w:proofErr w:type="gramStart"/>
+      <w:r>
+        <w:t>adalah :</w:t>
+      </w:r>
+      <w:proofErr w:type="gramEnd"/>
+      <w:r>
+        <w:t xml:space="preserve"> 450.0</w:t>
+      </w:r>
+    </w:p>
+    <w:p/>
+    <w:p>
+      <w:r>
+        <w:t>Season - 18</w:t>
+      </w:r>
+    </w:p>
+    <w:p/>
+    <w:p>
+      <w:r>
+        <w:t xml:space="preserve">Jarak Terkecil </w:t>
+      </w:r>
+      <w:proofErr w:type="gramStart"/>
+      <w:r>
+        <w:t>adalah :</w:t>
+      </w:r>
+      <w:proofErr w:type="gramEnd"/>
+      <w:r>
+        <w:t xml:space="preserve"> 450.0</w:t>
+      </w:r>
+    </w:p>
+    <w:p/>
+    <w:p>
+      <w:r>
+        <w:t>Season - 19</w:t>
+      </w:r>
+    </w:p>
+    <w:p/>
+    <w:p>
+      <w:r>
+        <w:t xml:space="preserve">Jarak Terkecil </w:t>
+      </w:r>
+      <w:proofErr w:type="gramStart"/>
+      <w:r>
+        <w:t>adalah :</w:t>
+      </w:r>
+      <w:proofErr w:type="gramEnd"/>
+      <w:r>
+        <w:t xml:space="preserve"> 450.0</w:t>
+      </w:r>
+    </w:p>
+    <w:p/>
+    <w:p>
+      <w:r>
+        <w:t>Season - 20</w:t>
+      </w:r>
+    </w:p>
+    <w:p/>
+    <w:p>
+      <w:r>
+        <w:t xml:space="preserve">Jarak Terkecil </w:t>
+      </w:r>
+      <w:proofErr w:type="gramStart"/>
+      <w:r>
+        <w:t>adalah :</w:t>
+      </w:r>
+      <w:proofErr w:type="gramEnd"/>
+      <w:r>
+        <w:t xml:space="preserve"> 450.0</w:t>
+      </w:r>
+    </w:p>
+    <w:p/>
+    <w:p>
+      <w:r>
+        <w:t>Season - 21</w:t>
+      </w:r>
+    </w:p>
+    <w:p/>
+    <w:p>
+      <w:r>
+        <w:t xml:space="preserve">Jarak Terkecil </w:t>
+      </w:r>
+      <w:proofErr w:type="gramStart"/>
+      <w:r>
+        <w:t>adalah :</w:t>
+      </w:r>
+      <w:proofErr w:type="gramEnd"/>
+      <w:r>
+        <w:t xml:space="preserve"> 450.0</w:t>
+      </w:r>
+    </w:p>
+    <w:p/>
+    <w:p>
+      <w:r>
+        <w:t>Season - 22</w:t>
+      </w:r>
+    </w:p>
+    <w:p/>
+    <w:p>
+      <w:r>
+        <w:t xml:space="preserve">Jarak Terkecil </w:t>
+      </w:r>
+      <w:proofErr w:type="gramStart"/>
+      <w:r>
+        <w:t>adalah :</w:t>
+      </w:r>
+      <w:proofErr w:type="gramEnd"/>
+      <w:r>
+        <w:t xml:space="preserve"> 450.0</w:t>
+      </w:r>
+    </w:p>
+    <w:p/>
+    <w:p>
+      <w:r>
+        <w:t>Season - 23</w:t>
+      </w:r>
+    </w:p>
+    <w:p/>
+    <w:p>
+      <w:r>
+        <w:t xml:space="preserve">Jarak Terkecil </w:t>
+      </w:r>
+      <w:proofErr w:type="gramStart"/>
+      <w:r>
+        <w:t>adalah :</w:t>
+      </w:r>
+      <w:proofErr w:type="gramEnd"/>
+      <w:r>
+        <w:t xml:space="preserve"> 450.0</w:t>
+      </w:r>
+    </w:p>
+    <w:p/>
+    <w:p>
+      <w:r>
+        <w:t>Season - 24</w:t>
+      </w:r>
+    </w:p>
+    <w:p/>
+    <w:p>
+      <w:r>
+        <w:t xml:space="preserve">Jarak Terkecil </w:t>
+      </w:r>
+      <w:proofErr w:type="gramStart"/>
+      <w:r>
+        <w:t>adalah :</w:t>
+      </w:r>
+      <w:proofErr w:type="gramEnd"/>
+      <w:r>
+        <w:t xml:space="preserve"> 450.0</w:t>
+      </w:r>
+    </w:p>
+    <w:p/>
+    <w:p>
+      <w:r>
+        <w:t>Season - 25</w:t>
+      </w:r>
+    </w:p>
+    <w:p/>
+    <w:p>
+      <w:r>
+        <w:t xml:space="preserve">Jarak Terkecil </w:t>
+      </w:r>
+      <w:proofErr w:type="gramStart"/>
+      <w:r>
+        <w:t>adalah :</w:t>
+      </w:r>
+      <w:proofErr w:type="gramEnd"/>
+      <w:r>
+        <w:t xml:space="preserve"> 450.0</w:t>
+      </w:r>
+    </w:p>
+    <w:p/>
+    <w:p>
+      <w:r>
+        <w:t>Season - 26</w:t>
+      </w:r>
+    </w:p>
+    <w:p/>
+    <w:p>
+      <w:r>
+        <w:t xml:space="preserve">Jarak Terkecil </w:t>
+      </w:r>
+      <w:proofErr w:type="gramStart"/>
+      <w:r>
+        <w:t>adalah :</w:t>
+      </w:r>
+      <w:proofErr w:type="gramEnd"/>
+      <w:r>
+        <w:t xml:space="preserve"> 450.0</w:t>
+      </w:r>
+    </w:p>
+    <w:p/>
+    <w:p>
+      <w:r>
+        <w:t>Season - 27</w:t>
+      </w:r>
+    </w:p>
+    <w:p/>
+    <w:p>
+      <w:r>
+        <w:t xml:space="preserve">Jarak Terkecil </w:t>
+      </w:r>
+      <w:proofErr w:type="gramStart"/>
+      <w:r>
+        <w:t>adalah :</w:t>
+      </w:r>
+      <w:proofErr w:type="gramEnd"/>
+      <w:r>
+        <w:t xml:space="preserve"> 450.0</w:t>
+      </w:r>
+    </w:p>
+    <w:p/>
+    <w:p>
+      <w:r>
+        <w:t>Season - 28</w:t>
+      </w:r>
+    </w:p>
+    <w:p/>
+    <w:p>
+      <w:r>
+        <w:t xml:space="preserve">Jarak Terkecil </w:t>
+      </w:r>
+      <w:proofErr w:type="gramStart"/>
+      <w:r>
+        <w:t>adalah :</w:t>
+      </w:r>
+      <w:proofErr w:type="gramEnd"/>
+      <w:r>
+        <w:t xml:space="preserve"> 450.0</w:t>
+      </w:r>
+    </w:p>
+    <w:p/>
+    <w:p>
+      <w:r>
+        <w:t>Season - 29</w:t>
+      </w:r>
+    </w:p>
+    <w:p/>
+    <w:p>
+      <w:r>
+        <w:t xml:space="preserve">Jarak Terkecil </w:t>
+      </w:r>
+      <w:proofErr w:type="gramStart"/>
+      <w:r>
+        <w:t>adalah :</w:t>
+      </w:r>
+      <w:proofErr w:type="gramEnd"/>
+      <w:r>
+        <w:t xml:space="preserve"> 450.0</w:t>
+      </w:r>
+    </w:p>
+    <w:p/>
+    <w:p>
+      <w:r>
+        <w:t>Season - 30</w:t>
+      </w:r>
+    </w:p>
+    <w:p/>
+    <w:p>
+      <w:r>
+        <w:t xml:space="preserve">Jarak Terkecil </w:t>
+      </w:r>
+      <w:proofErr w:type="gramStart"/>
+      <w:r>
+        <w:t>adalah :</w:t>
+      </w:r>
+      <w:proofErr w:type="gramEnd"/>
+      <w:r>
+        <w:t xml:space="preserve"> 450.0</w:t>
+      </w:r>
+    </w:p>
+    <w:p/>
+    <w:p>
+      <w:r>
+        <w:t>Season - 31</w:t>
+      </w:r>
+    </w:p>
+    <w:p/>
+    <w:p>
+      <w:r>
+        <w:t xml:space="preserve">Jarak Terkecil </w:t>
+      </w:r>
+      <w:proofErr w:type="gramStart"/>
+      <w:r>
+        <w:t>adalah :</w:t>
+      </w:r>
+      <w:proofErr w:type="gramEnd"/>
+      <w:r>
+        <w:t xml:space="preserve"> 450.0</w:t>
+      </w:r>
+    </w:p>
+    <w:p/>
+    <w:p>
+      <w:r>
+        <w:t>Season - 32</w:t>
+      </w:r>
+    </w:p>
+    <w:p/>
+    <w:p>
+      <w:r>
+        <w:t xml:space="preserve">Jarak Terkecil </w:t>
+      </w:r>
+      <w:proofErr w:type="gramStart"/>
+      <w:r>
+        <w:t>adalah :</w:t>
+      </w:r>
+      <w:proofErr w:type="gramEnd"/>
+      <w:r>
+        <w:t xml:space="preserve"> 450.0</w:t>
+      </w:r>
+    </w:p>
+    <w:p/>
+    <w:p>
+      <w:r>
+        <w:t>Season - 33</w:t>
+      </w:r>
+    </w:p>
+    <w:p/>
+    <w:p>
+      <w:r>
+        <w:t xml:space="preserve">Jarak Terkecil </w:t>
+      </w:r>
+      <w:proofErr w:type="gramStart"/>
+      <w:r>
+        <w:t>adalah :</w:t>
+      </w:r>
+      <w:proofErr w:type="gramEnd"/>
+      <w:r>
+        <w:t xml:space="preserve"> 450.0</w:t>
+      </w:r>
+    </w:p>
+    <w:p/>
+    <w:p>
+      <w:r>
+        <w:t>Season - 34</w:t>
+      </w:r>
+    </w:p>
+    <w:p/>
+    <w:p>
+      <w:r>
+        <w:t xml:space="preserve">Jarak Terkecil </w:t>
+      </w:r>
+      <w:proofErr w:type="gramStart"/>
+      <w:r>
+        <w:t>adalah :</w:t>
+      </w:r>
+      <w:proofErr w:type="gramEnd"/>
+      <w:r>
+        <w:t xml:space="preserve"> 450.0</w:t>
+      </w:r>
+    </w:p>
+    <w:p/>
+    <w:p>
+      <w:r>
+        <w:t>Season - 35</w:t>
+      </w:r>
+    </w:p>
+    <w:p/>
+    <w:p>
+      <w:r>
+        <w:t xml:space="preserve">Jarak Terkecil </w:t>
+      </w:r>
+      <w:proofErr w:type="gramStart"/>
+      <w:r>
+        <w:t>adalah :</w:t>
+      </w:r>
+      <w:proofErr w:type="gramEnd"/>
+      <w:r>
+        <w:t xml:space="preserve"> 450.0</w:t>
+      </w:r>
+    </w:p>
+    <w:p/>
+    <w:p>
+      <w:r>
+        <w:t>Season - 36</w:t>
+      </w:r>
+    </w:p>
+    <w:p/>
+    <w:p>
+      <w:r>
+        <w:t xml:space="preserve">Jarak Terkecil </w:t>
+      </w:r>
+      <w:proofErr w:type="gramStart"/>
+      <w:r>
+        <w:t>adalah :</w:t>
+      </w:r>
+      <w:proofErr w:type="gramEnd"/>
+      <w:r>
+        <w:t xml:space="preserve"> 450.0</w:t>
+      </w:r>
+    </w:p>
+    <w:p/>
+    <w:p>
+      <w:r>
+        <w:t>Season - 37</w:t>
+      </w:r>
+    </w:p>
+    <w:p/>
+    <w:p>
+      <w:r>
+        <w:t xml:space="preserve">Jarak Terkecil </w:t>
+      </w:r>
+      <w:proofErr w:type="gramStart"/>
+      <w:r>
+        <w:t>adalah :</w:t>
+      </w:r>
+      <w:proofErr w:type="gramEnd"/>
+      <w:r>
+        <w:t xml:space="preserve"> 450.0</w:t>
+      </w:r>
+    </w:p>
+    <w:p/>
+    <w:p>
+      <w:r>
+        <w:t>Season - 38</w:t>
+      </w:r>
+    </w:p>
+    <w:p/>
+    <w:p>
+      <w:r>
+        <w:t xml:space="preserve">Jarak Terkecil </w:t>
+      </w:r>
+      <w:proofErr w:type="gramStart"/>
+      <w:r>
+        <w:t>adalah :</w:t>
+      </w:r>
+      <w:proofErr w:type="gramEnd"/>
+      <w:r>
+        <w:t xml:space="preserve"> 450.0</w:t>
+      </w:r>
+    </w:p>
+    <w:p/>
+    <w:p>
+      <w:r>
+        <w:t>Season - 39</w:t>
+      </w:r>
+    </w:p>
+    <w:p/>
+    <w:p>
+      <w:r>
+        <w:t xml:space="preserve">Jarak Terkecil </w:t>
+      </w:r>
+      <w:proofErr w:type="gramStart"/>
+      <w:r>
+        <w:t>adalah :</w:t>
+      </w:r>
+      <w:proofErr w:type="gramEnd"/>
+      <w:r>
+        <w:t xml:space="preserve"> 450.0</w:t>
+      </w:r>
+    </w:p>
+    <w:p/>
+    <w:p>
+      <w:r>
+        <w:t>Season - 40</w:t>
+      </w:r>
+    </w:p>
+    <w:p/>
+    <w:p>
+      <w:r>
+        <w:t xml:space="preserve">Jarak Terkecil </w:t>
+      </w:r>
+      <w:proofErr w:type="gramStart"/>
+      <w:r>
+        <w:t>adalah :</w:t>
+      </w:r>
+      <w:proofErr w:type="gramEnd"/>
+      <w:r>
+        <w:t xml:space="preserve"> 450.0</w:t>
+      </w:r>
+    </w:p>
+    <w:p/>
+    <w:p>
+      <w:r>
+        <w:t>Season - 41</w:t>
+      </w:r>
+    </w:p>
+    <w:p/>
+    <w:p>
+      <w:r>
+        <w:t xml:space="preserve">Jarak Terkecil </w:t>
+      </w:r>
+      <w:proofErr w:type="gramStart"/>
+      <w:r>
+        <w:t>adalah :</w:t>
+      </w:r>
+      <w:proofErr w:type="gramEnd"/>
+      <w:r>
+        <w:t xml:space="preserve"> 450.0</w:t>
+      </w:r>
+    </w:p>
+    <w:p/>
+    <w:p>
+      <w:r>
+        <w:t>Season - 42</w:t>
+      </w:r>
+    </w:p>
+    <w:p/>
+    <w:p>
+      <w:r>
+        <w:t xml:space="preserve">Jarak Terkecil </w:t>
+      </w:r>
+      <w:proofErr w:type="gramStart"/>
+      <w:r>
+        <w:t>adalah :</w:t>
+      </w:r>
+      <w:proofErr w:type="gramEnd"/>
+      <w:r>
+        <w:t xml:space="preserve"> 450.0</w:t>
+      </w:r>
+    </w:p>
+    <w:p/>
+    <w:p>
+      <w:r>
+        <w:t>Season - 43</w:t>
+      </w:r>
+    </w:p>
+    <w:p/>
+    <w:p>
+      <w:r>
+        <w:t xml:space="preserve">Jarak Terkecil </w:t>
+      </w:r>
+      <w:proofErr w:type="gramStart"/>
+      <w:r>
+        <w:t>adalah :</w:t>
+      </w:r>
+      <w:proofErr w:type="gramEnd"/>
+      <w:r>
+        <w:t xml:space="preserve"> 450.0</w:t>
+      </w:r>
+    </w:p>
+    <w:p/>
+    <w:p>
+      <w:r>
+        <w:t>Season - 44</w:t>
+      </w:r>
+    </w:p>
+    <w:p/>
+    <w:p>
+      <w:r>
+        <w:t xml:space="preserve">Jarak Terkecil </w:t>
+      </w:r>
+      <w:proofErr w:type="gramStart"/>
+      <w:r>
+        <w:t>adalah :</w:t>
+      </w:r>
+      <w:proofErr w:type="gramEnd"/>
+      <w:r>
+        <w:t xml:space="preserve"> 450.0</w:t>
+      </w:r>
+    </w:p>
+    <w:p/>
+    <w:p>
+      <w:r>
+        <w:t>Season - 45</w:t>
+      </w:r>
+    </w:p>
+    <w:p/>
+    <w:p>
+      <w:r>
+        <w:t xml:space="preserve">Jarak Terkecil </w:t>
+      </w:r>
+      <w:proofErr w:type="gramStart"/>
+      <w:r>
+        <w:t>adalah :</w:t>
+      </w:r>
+      <w:proofErr w:type="gramEnd"/>
+      <w:r>
+        <w:t xml:space="preserve"> 450.0</w:t>
+      </w:r>
+    </w:p>
+    <w:p/>
+    <w:p>
+      <w:r>
+        <w:t>Season - 46</w:t>
+      </w:r>
+    </w:p>
+    <w:p/>
+    <w:p>
+      <w:r>
+        <w:t xml:space="preserve">Jarak Terkecil </w:t>
+      </w:r>
+      <w:proofErr w:type="gramStart"/>
+      <w:r>
+        <w:t>adalah :</w:t>
+      </w:r>
+      <w:proofErr w:type="gramEnd"/>
+      <w:r>
+        <w:t xml:space="preserve"> 450.0</w:t>
+      </w:r>
+    </w:p>
+    <w:p/>
+    <w:p>
+      <w:r>
+        <w:t>Season - 47</w:t>
+      </w:r>
+    </w:p>
+    <w:p/>
+    <w:p>
+      <w:r>
+        <w:t xml:space="preserve">Jarak Terkecil </w:t>
+      </w:r>
+      <w:proofErr w:type="gramStart"/>
+      <w:r>
+        <w:t>adalah :</w:t>
+      </w:r>
+      <w:proofErr w:type="gramEnd"/>
+      <w:r>
+        <w:t xml:space="preserve"> 450.0</w:t>
+      </w:r>
+    </w:p>
+    <w:p/>
+    <w:p>
+      <w:r>
+        <w:t>Season - 48</w:t>
+      </w:r>
+    </w:p>
+    <w:p/>
+    <w:p>
+      <w:r>
+        <w:t xml:space="preserve">Jarak Terkecil </w:t>
+      </w:r>
+      <w:proofErr w:type="gramStart"/>
+      <w:r>
+        <w:t>adalah :</w:t>
+      </w:r>
+      <w:proofErr w:type="gramEnd"/>
+      <w:r>
+        <w:t xml:space="preserve"> 450.0</w:t>
+      </w:r>
+    </w:p>
+    <w:p/>
+    <w:p>
+      <w:r>
+        <w:t>Season - 49</w:t>
+      </w:r>
+    </w:p>
+    <w:p/>
+    <w:p>
+      <w:r>
+        <w:t xml:space="preserve">Jarak Terkecil </w:t>
+      </w:r>
+      <w:proofErr w:type="gramStart"/>
+      <w:r>
+        <w:t>adalah :</w:t>
+      </w:r>
+      <w:proofErr w:type="gramEnd"/>
+      <w:r>
+        <w:t xml:space="preserve"> 450.0</w:t>
+      </w:r>
+    </w:p>
+    <w:p/>
+    <w:p>
+      <w:r>
+        <w:t>Season - 50</w:t>
+      </w:r>
+    </w:p>
+    <w:p/>
+    <w:p>
+      <w:r>
+        <w:t xml:space="preserve">Jarak Terkecil </w:t>
+      </w:r>
+      <w:proofErr w:type="gramStart"/>
+      <w:r>
+        <w:t>adalah :</w:t>
+      </w:r>
+      <w:proofErr w:type="gramEnd"/>
+      <w:r>
+        <w:t xml:space="preserve"> 450.0</w:t>
+      </w:r>
+    </w:p>
+    <w:p>
+      <w:r>
+        <w:t xml:space="preserve">Super Star Player = </w:t>
+      </w:r>
+    </w:p>
+    <w:p>
+      <w:r>
+        <w:t xml:space="preserve">   </w:t>
+      </w:r>
+      <w:proofErr w:type="gramStart"/>
+      <w:r>
+        <w:t>10.86  126.87</w:t>
+      </w:r>
+      <w:proofErr w:type="gramEnd"/>
+      <w:r>
+        <w:t xml:space="preserve">   63.54   27.50   49.05  -23.81   -7.40  106.91   96.62  -57.08 -168.56  -52.05  -20.80   77.08   56.92  -22.47   13.62  -39.28 -184.03  316.93  -55.01   16.72   76.37 -474.52  450.00</w:t>
+      </w:r>
+    </w:p>
+    <w:p/>
+    <w:p>
+      <w:r>
+        <w:t xml:space="preserve">Smallest </w:t>
+      </w:r>
+      <w:proofErr w:type="gramStart"/>
+      <w:r>
+        <w:t>Distance :</w:t>
+      </w:r>
+      <w:proofErr w:type="gramEnd"/>
+      <w:r>
+        <w:t xml:space="preserve"> 450.0</w:t>
+      </w:r>
+    </w:p>
+    <w:p>
+      <w:proofErr w:type="gramStart"/>
+      <w:r>
+        <w:t>Solution :</w:t>
+      </w:r>
+      <w:proofErr w:type="gramEnd"/>
+      <w:r>
+        <w:t xml:space="preserve"> </w:t>
+      </w:r>
+    </w:p>
+    <w:p>
+      <w:r>
+        <w:t xml:space="preserve">Player </w:t>
+      </w:r>
+      <w:proofErr w:type="gramStart"/>
+      <w:r>
+        <w:t>Attribute :</w:t>
+      </w:r>
+      <w:proofErr w:type="gramEnd"/>
+      <w:r>
+        <w:t xml:space="preserve">    10.86  126.87   63.54   27.50   49.05  -23.81   -7.40  106.91   96.62  -57.08 -168.56  -52.05  -20.80   77.08   56.92  -22.47   13.62  -39.28 -184.03  316.93  -55.01   16.72   76.37 -474.52</w:t>
+      </w:r>
       <w:bookmarkStart w:id="0" w:name="_GoBack"/>
       <w:bookmarkEnd w:id="0"/>
     </w:p>
     <w:p>
-      <w:r>
-        <w:t>Demand Pelanggan 12 = 14</w:t>
-      </w:r>
-    </w:p>
-    <w:p>
-      <w:r>
-        <w:t>Demand Pelanggan 13 = 6</w:t>
-      </w:r>
-    </w:p>
-    <w:p>
-      <w:r>
-        <w:t>Demand Pelanggan 14 = 19</w:t>
-      </w:r>
-    </w:p>
-    <w:p>
-      <w:r>
-        <w:t>Demand Pelanggan 15 = 11</w:t>
-      </w:r>
-    </w:p>
-    <w:p>
-      <w:r>
-        <w:t xml:space="preserve">Matriks Jarak depot ke pelanggan = </w:t>
-      </w:r>
-    </w:p>
-    <w:p>
-      <w:r>
-        <w:t xml:space="preserve">   </w:t>
-      </w:r>
-      <w:proofErr w:type="gramStart"/>
-      <w:r>
-        <w:t>0.00  14.00</w:t>
-      </w:r>
-      <w:proofErr w:type="gramEnd"/>
-      <w:r>
-        <w:t xml:space="preserve">  21.00  33.00  22.00  23.00  12.00  22.00  32.00  32.00  21.00  28.00  30.00  29.00  31.00  30.00</w:t>
-      </w:r>
-    </w:p>
-    <w:p>
-      <w:r>
-        <w:t xml:space="preserve">  14.00   </w:t>
-      </w:r>
-      <w:proofErr w:type="gramStart"/>
-      <w:r>
-        <w:t>0.00  12.00</w:t>
-      </w:r>
-      <w:proofErr w:type="gramEnd"/>
-      <w:r>
-        <w:t xml:space="preserve">  19.00  12.00  24.00  12.00  19.00  21.00  27.00   7.00  19.00  16.00  21.00  33.00  17.00</w:t>
-      </w:r>
-    </w:p>
-    <w:p>
-      <w:r>
-        <w:t xml:space="preserve">  </w:t>
-      </w:r>
-      <w:proofErr w:type="gramStart"/>
-      <w:r>
-        <w:t>21.00  12.00</w:t>
-      </w:r>
-      <w:proofErr w:type="gramEnd"/>
-      <w:r>
-        <w:t xml:space="preserve">   0.00  15.00  22.00  16.00  11.00   9.00  12.00  15.00  11.00  29.00  19.00   9.00  24.00  23.00</w:t>
-      </w:r>
-    </w:p>
-    <w:p>
-      <w:r>
-        <w:t xml:space="preserve">  </w:t>
-      </w:r>
-      <w:proofErr w:type="gramStart"/>
-      <w:r>
-        <w:t>33.00  19.00</w:t>
-      </w:r>
-      <w:proofErr w:type="gramEnd"/>
-      <w:r>
-        <w:t xml:space="preserve">  15.00   0.00  21.00  31.00  25.00  23.00   8.00  24.00  12.00  25.00   9.00  17.00  37.00  16.00</w:t>
-      </w:r>
-    </w:p>
-    <w:p>
-      <w:r>
-        <w:t xml:space="preserve">  </w:t>
-      </w:r>
-      <w:proofErr w:type="gramStart"/>
-      <w:r>
-        <w:t>22.00  12.00</w:t>
-      </w:r>
-      <w:proofErr w:type="gramEnd"/>
-      <w:r>
-        <w:t xml:space="preserve">  22.00  21.00   0.00  36.00  24.00  30.00  26.00  37.00  12.00   7.00  13.00  30.00  44.00   9.00</w:t>
-      </w:r>
-    </w:p>
-    <w:p>
-      <w:r>
-        <w:t xml:space="preserve">  </w:t>
-      </w:r>
-      <w:proofErr w:type="gramStart"/>
-      <w:r>
-        <w:t>23.00  24.00</w:t>
-      </w:r>
-      <w:proofErr w:type="gramEnd"/>
-      <w:r>
-        <w:t xml:space="preserve">  16.00  31.00  36.00   0.00  13.00   8.00  25.00  13.00  26.00  43.00  35.00  16.00   8.00  39.00</w:t>
-      </w:r>
-    </w:p>
-    <w:p>
-      <w:r>
-        <w:t xml:space="preserve">  </w:t>
-      </w:r>
-      <w:proofErr w:type="gramStart"/>
-      <w:r>
-        <w:t>12.00  12.00</w:t>
-      </w:r>
-      <w:proofErr w:type="gramEnd"/>
-      <w:r>
-        <w:t xml:space="preserve">  11.00  25.00  24.00  13.00   0.00  10.00  23.00  20.00  16.00  31.00  26.00  17.00  21.00  28.00</w:t>
-      </w:r>
-    </w:p>
-    <w:p>
-      <w:r>
-        <w:t xml:space="preserve">  </w:t>
-      </w:r>
-      <w:proofErr w:type="gramStart"/>
-      <w:r>
-        <w:t>22.00  19.00</w:t>
-      </w:r>
-      <w:proofErr w:type="gramEnd"/>
-      <w:r>
-        <w:t xml:space="preserve">   9.00  23.00  30.00   8.00  10.00   0.00  18.00  10.00  19.00  37.00  28.00   9.00  15.00  32.00</w:t>
-      </w:r>
-    </w:p>
-    <w:p>
-      <w:r>
-        <w:t xml:space="preserve">  </w:t>
-      </w:r>
-      <w:proofErr w:type="gramStart"/>
-      <w:r>
-        <w:t>32.00  21.00</w:t>
-      </w:r>
-      <w:proofErr w:type="gramEnd"/>
-      <w:r>
-        <w:t xml:space="preserve">  12.00   8.00  26.00  25.00  23.00  18.00   0.00  17.00  15.00  32.00  17.00  10.00  31.00  23.00</w:t>
-      </w:r>
-    </w:p>
-    <w:p>
-      <w:r>
-        <w:t xml:space="preserve">  </w:t>
-      </w:r>
-      <w:proofErr w:type="gramStart"/>
-      <w:r>
-        <w:t>32.00  27.00</w:t>
-      </w:r>
-      <w:proofErr w:type="gramEnd"/>
-      <w:r>
-        <w:t xml:space="preserve">  15.00  24.00  37.00  13.00  20.00  10.00  17.00   0.00  25.00  44.00  31.00   7.00  16.00  37.00</w:t>
-      </w:r>
-    </w:p>
-    <w:p>
-      <w:r>
-        <w:t xml:space="preserve">  21.00   </w:t>
-      </w:r>
-      <w:proofErr w:type="gramStart"/>
-      <w:r>
-        <w:t>7.00  11.00</w:t>
-      </w:r>
-      <w:proofErr w:type="gramEnd"/>
-      <w:r>
-        <w:t xml:space="preserve">  12.00  12.00  26.00  16.00  19.00  15.00  25.00   0.00  19.00  10.00  18.00  34.00  13.00</w:t>
-      </w:r>
-    </w:p>
-    <w:p>
-      <w:r>
-        <w:t xml:space="preserve">  </w:t>
-      </w:r>
-      <w:proofErr w:type="gramStart"/>
-      <w:r>
-        <w:t>28.00  19.00</w:t>
-      </w:r>
-      <w:proofErr w:type="gramEnd"/>
-      <w:r>
-        <w:t xml:space="preserve">  29.00  25.00   7.00  43.00  31.00  37.00  32.00  44.00  19.00   0.00  16.00  37.00  51.00  10.00</w:t>
-      </w:r>
-    </w:p>
-    <w:p>
-      <w:r>
-        <w:t xml:space="preserve">  </w:t>
-      </w:r>
-      <w:proofErr w:type="gramStart"/>
-      <w:r>
-        <w:t>30.00  16.00</w:t>
-      </w:r>
-      <w:proofErr w:type="gramEnd"/>
-      <w:r>
-        <w:t xml:space="preserve">  19.00   9.00  13.00  35.00  26.00  28.00  17.00  31.00  10.00  16.00   0.00  24.00  43.00   6.00</w:t>
-      </w:r>
-    </w:p>
-    <w:p>
-      <w:r>
-        <w:t xml:space="preserve">  </w:t>
-      </w:r>
-      <w:proofErr w:type="gramStart"/>
-      <w:r>
-        <w:t>29.00  21.00</w:t>
-      </w:r>
-      <w:proofErr w:type="gramEnd"/>
-      <w:r>
-        <w:t xml:space="preserve">   9.00  17.00  30.00  16.00  17.00   9.00  10.00   7.00  18.00  37.00  24.00   0.00  21.00  30.00</w:t>
-      </w:r>
-    </w:p>
-    <w:p>
-      <w:r>
-        <w:t xml:space="preserve">  </w:t>
-      </w:r>
-      <w:proofErr w:type="gramStart"/>
-      <w:r>
-        <w:t>31.00  33.00</w:t>
-      </w:r>
-      <w:proofErr w:type="gramEnd"/>
-      <w:r>
-        <w:t xml:space="preserve">  24.00  37.00  44.00   8.00  21.00  15.00  31.00  16.00  34.00  51.00  43.00  21.00   0.00  47.00</w:t>
-      </w:r>
-    </w:p>
-    <w:p>
-      <w:r>
-        <w:t xml:space="preserve">  </w:t>
-      </w:r>
-      <w:proofErr w:type="gramStart"/>
-      <w:r>
-        <w:t>30.00  17.00</w:t>
-      </w:r>
-      <w:proofErr w:type="gramEnd"/>
-      <w:r>
-        <w:t xml:space="preserve">  23.00  16.00   9.00  39.00  28.00  32.00  23.00  37.00  13.00  10.00   6.00  30.00  47.00   0.00</w:t>
-      </w:r>
-    </w:p>
-    <w:p/>
-    <w:p>
-      <w:r>
-        <w:t xml:space="preserve">Masukkan Koordinat X pelanggan (tanpa depot): </w:t>
-      </w:r>
-    </w:p>
-    <w:p/>
-    <w:p>
-      <w:r>
-        <w:t xml:space="preserve">Masukkan Koordinat y pelanggan (tanpa depot): </w:t>
-      </w:r>
-    </w:p>
-    <w:p/>
-    <w:p>
-      <w:r>
-        <w:t>Masukin koordinat semua pelanggan (X dan Y tanpa depot)</w:t>
-      </w:r>
-    </w:p>
-    <w:p>
-      <w:r>
-        <w:t>Coormin = 27.0</w:t>
-      </w:r>
-    </w:p>
-    <w:p>
-      <w:r>
-        <w:t>Coormax = 69.0</w:t>
-      </w:r>
-    </w:p>
-    <w:p/>
-    <w:p>
-      <w:r>
-        <w:t>Season - 1</w:t>
-      </w:r>
-    </w:p>
-    <w:p/>
-    <w:p>
-      <w:r>
-        <w:t xml:space="preserve">Jarak Terkecil </w:t>
-      </w:r>
-      <w:proofErr w:type="gramStart"/>
-      <w:r>
-        <w:t>adalah :</w:t>
-      </w:r>
-      <w:proofErr w:type="gramEnd"/>
-      <w:r>
-        <w:t xml:space="preserve"> 450.0</w:t>
-      </w:r>
-    </w:p>
-    <w:p/>
-    <w:p>
-      <w:r>
-        <w:t>Season - 2</w:t>
-      </w:r>
-    </w:p>
-    <w:p/>
-    <w:p>
-      <w:r>
-        <w:t xml:space="preserve">Jarak Terkecil </w:t>
-      </w:r>
-      <w:proofErr w:type="gramStart"/>
-      <w:r>
-        <w:t>adalah :</w:t>
-      </w:r>
-      <w:proofErr w:type="gramEnd"/>
-      <w:r>
-        <w:t xml:space="preserve"> 450.0</w:t>
-      </w:r>
-    </w:p>
-    <w:p/>
-    <w:p>
-      <w:r>
-        <w:t>Season - 3</w:t>
-      </w:r>
-    </w:p>
-    <w:p/>
-    <w:p>
-      <w:r>
-        <w:t xml:space="preserve">Jarak Terkecil </w:t>
-      </w:r>
-      <w:proofErr w:type="gramStart"/>
-      <w:r>
-        <w:t>adalah :</w:t>
-      </w:r>
-      <w:proofErr w:type="gramEnd"/>
-      <w:r>
-        <w:t xml:space="preserve"> 450.0</w:t>
-      </w:r>
-    </w:p>
-    <w:p/>
-    <w:p>
-      <w:r>
-        <w:t>Season - 4</w:t>
-      </w:r>
-    </w:p>
-    <w:p/>
-    <w:p>
-      <w:r>
-        <w:t xml:space="preserve">Jarak Terkecil </w:t>
-      </w:r>
-      <w:proofErr w:type="gramStart"/>
-      <w:r>
-        <w:t>adalah :</w:t>
-      </w:r>
-      <w:proofErr w:type="gramEnd"/>
-      <w:r>
-        <w:t xml:space="preserve"> 450.0</w:t>
-      </w:r>
-    </w:p>
-    <w:p/>
-    <w:p>
-      <w:r>
-        <w:t>Season - 5</w:t>
-      </w:r>
-    </w:p>
-    <w:p/>
-    <w:p>
-      <w:r>
-        <w:t xml:space="preserve">Jarak Terkecil </w:t>
-      </w:r>
-      <w:proofErr w:type="gramStart"/>
-      <w:r>
-        <w:t>adalah :</w:t>
-      </w:r>
-      <w:proofErr w:type="gramEnd"/>
-      <w:r>
-        <w:t xml:space="preserve"> 450.0</w:t>
-      </w:r>
-    </w:p>
-    <w:p/>
-    <w:p>
-      <w:r>
-        <w:t>Season - 6</w:t>
-      </w:r>
-    </w:p>
-    <w:p/>
-    <w:p>
-      <w:r>
-        <w:t xml:space="preserve">Jarak Terkecil </w:t>
-      </w:r>
-      <w:proofErr w:type="gramStart"/>
-      <w:r>
-        <w:t>adalah :</w:t>
-      </w:r>
-      <w:proofErr w:type="gramEnd"/>
-      <w:r>
-        <w:t xml:space="preserve"> 450.0</w:t>
-      </w:r>
-    </w:p>
-    <w:p/>
-    <w:p>
-      <w:r>
-        <w:t>Season - 7</w:t>
-      </w:r>
-    </w:p>
-    <w:p/>
-    <w:p>
-      <w:r>
-        <w:t xml:space="preserve">Jarak Terkecil </w:t>
-      </w:r>
-      <w:proofErr w:type="gramStart"/>
-      <w:r>
-        <w:t>adalah :</w:t>
-      </w:r>
-      <w:proofErr w:type="gramEnd"/>
-      <w:r>
-        <w:t xml:space="preserve"> 450.0</w:t>
-      </w:r>
-    </w:p>
-    <w:p/>
-    <w:p>
-      <w:r>
-        <w:t>Season - 8</w:t>
-      </w:r>
-    </w:p>
-    <w:p/>
-    <w:p>
-      <w:r>
-        <w:t xml:space="preserve">Jarak Terkecil </w:t>
-      </w:r>
-      <w:proofErr w:type="gramStart"/>
-      <w:r>
-        <w:t>adalah :</w:t>
-      </w:r>
-      <w:proofErr w:type="gramEnd"/>
-      <w:r>
-        <w:t xml:space="preserve"> 450.0</w:t>
-      </w:r>
-    </w:p>
-    <w:p/>
-    <w:p>
-      <w:r>
-        <w:t>Season - 9</w:t>
-      </w:r>
-    </w:p>
-    <w:p/>
-    <w:p>
-      <w:r>
-        <w:t xml:space="preserve">Jarak Terkecil </w:t>
-      </w:r>
-      <w:proofErr w:type="gramStart"/>
-      <w:r>
-        <w:t>adalah :</w:t>
-      </w:r>
-      <w:proofErr w:type="gramEnd"/>
-      <w:r>
-        <w:t xml:space="preserve"> 450.0</w:t>
-      </w:r>
-    </w:p>
-    <w:p/>
-    <w:p>
-      <w:r>
-        <w:t>Season - 10</w:t>
-      </w:r>
-    </w:p>
-    <w:p/>
-    <w:p>
-      <w:r>
-        <w:t xml:space="preserve">Jarak Terkecil </w:t>
-      </w:r>
-      <w:proofErr w:type="gramStart"/>
-      <w:r>
-        <w:t>adalah :</w:t>
-      </w:r>
-      <w:proofErr w:type="gramEnd"/>
-      <w:r>
-        <w:t xml:space="preserve"> 450.0</w:t>
-      </w:r>
-    </w:p>
-    <w:p/>
-    <w:p>
-      <w:r>
-        <w:t>Season - 11</w:t>
-      </w:r>
-    </w:p>
-    <w:p/>
-    <w:p>
-      <w:r>
-        <w:t xml:space="preserve">Jarak Terkecil </w:t>
-      </w:r>
-      <w:proofErr w:type="gramStart"/>
-      <w:r>
-        <w:t>adalah :</w:t>
-      </w:r>
-      <w:proofErr w:type="gramEnd"/>
-      <w:r>
-        <w:t xml:space="preserve"> 450.0</w:t>
-      </w:r>
-    </w:p>
-    <w:p/>
-    <w:p>
-      <w:r>
-        <w:t>Season - 12</w:t>
-      </w:r>
-    </w:p>
-    <w:p/>
-    <w:p>
-      <w:r>
-        <w:t xml:space="preserve">Jarak Terkecil </w:t>
-      </w:r>
-      <w:proofErr w:type="gramStart"/>
-      <w:r>
-        <w:t>adalah :</w:t>
-      </w:r>
-      <w:proofErr w:type="gramEnd"/>
-      <w:r>
-        <w:t xml:space="preserve"> 450.0</w:t>
-      </w:r>
-    </w:p>
-    <w:p/>
-    <w:p>
-      <w:r>
-        <w:t>Season - 13</w:t>
-      </w:r>
-    </w:p>
-    <w:p/>
-    <w:p>
-      <w:r>
-        <w:t xml:space="preserve">Jarak Terkecil </w:t>
-      </w:r>
-      <w:proofErr w:type="gramStart"/>
-      <w:r>
-        <w:t>adalah :</w:t>
-      </w:r>
-      <w:proofErr w:type="gramEnd"/>
-      <w:r>
-        <w:t xml:space="preserve"> 450.0</w:t>
-      </w:r>
-    </w:p>
-    <w:p/>
-    <w:p>
-      <w:r>
-        <w:t>Season - 14</w:t>
-      </w:r>
-    </w:p>
-    <w:p/>
-    <w:p>
-      <w:r>
-        <w:t xml:space="preserve">Jarak Terkecil </w:t>
-      </w:r>
-      <w:proofErr w:type="gramStart"/>
-      <w:r>
-        <w:t>adalah :</w:t>
-      </w:r>
-      <w:proofErr w:type="gramEnd"/>
-      <w:r>
-        <w:t xml:space="preserve"> 450.0</w:t>
-      </w:r>
-    </w:p>
-    <w:p/>
-    <w:p>
-      <w:r>
-        <w:t>Season - 15</w:t>
-      </w:r>
-    </w:p>
-    <w:p/>
-    <w:p>
-      <w:r>
-        <w:t xml:space="preserve">Jarak Terkecil </w:t>
-      </w:r>
-      <w:proofErr w:type="gramStart"/>
-      <w:r>
-        <w:t>adalah :</w:t>
-      </w:r>
-      <w:proofErr w:type="gramEnd"/>
-      <w:r>
-        <w:t xml:space="preserve"> 450.0</w:t>
-      </w:r>
-    </w:p>
-    <w:p/>
-    <w:p>
-      <w:r>
-        <w:t>Season - 16</w:t>
-      </w:r>
-    </w:p>
-    <w:p/>
-    <w:p>
-      <w:r>
-        <w:t xml:space="preserve">Jarak Terkecil </w:t>
-      </w:r>
-      <w:proofErr w:type="gramStart"/>
-      <w:r>
-        <w:t>adalah :</w:t>
-      </w:r>
-      <w:proofErr w:type="gramEnd"/>
-      <w:r>
-        <w:t xml:space="preserve"> 450.0</w:t>
-      </w:r>
-    </w:p>
-    <w:p/>
-    <w:p>
-      <w:r>
-        <w:t>Season - 17</w:t>
-      </w:r>
-    </w:p>
-    <w:p/>
-    <w:p>
-      <w:r>
-        <w:t xml:space="preserve">Jarak Terkecil </w:t>
-      </w:r>
-      <w:proofErr w:type="gramStart"/>
-      <w:r>
-        <w:t>adalah :</w:t>
-      </w:r>
-      <w:proofErr w:type="gramEnd"/>
-      <w:r>
-        <w:t xml:space="preserve"> 450.0</w:t>
-      </w:r>
-    </w:p>
-    <w:p/>
-    <w:p>
-      <w:r>
-        <w:t>Season - 18</w:t>
-      </w:r>
-    </w:p>
-    <w:p/>
-    <w:p>
-      <w:r>
-        <w:t xml:space="preserve">Jarak Terkecil </w:t>
-      </w:r>
-      <w:proofErr w:type="gramStart"/>
-      <w:r>
-        <w:t>adalah :</w:t>
-      </w:r>
-      <w:proofErr w:type="gramEnd"/>
-      <w:r>
-        <w:t xml:space="preserve"> 450.0</w:t>
-      </w:r>
-    </w:p>
-    <w:p/>
-    <w:p>
-      <w:r>
-        <w:t>Season - 19</w:t>
-      </w:r>
-    </w:p>
-    <w:p/>
-    <w:p>
-      <w:r>
-        <w:t xml:space="preserve">Jarak Terkecil </w:t>
-      </w:r>
-      <w:proofErr w:type="gramStart"/>
-      <w:r>
-        <w:t>adalah :</w:t>
-      </w:r>
-      <w:proofErr w:type="gramEnd"/>
-      <w:r>
-        <w:t xml:space="preserve"> 450.0</w:t>
-      </w:r>
-    </w:p>
-    <w:p/>
-    <w:p>
-      <w:r>
-        <w:t>Season - 20</w:t>
-      </w:r>
-    </w:p>
-    <w:p/>
-    <w:p>
-      <w:r>
-        <w:t xml:space="preserve">Jarak Terkecil </w:t>
-      </w:r>
-      <w:proofErr w:type="gramStart"/>
-      <w:r>
-        <w:t>adalah :</w:t>
-      </w:r>
-      <w:proofErr w:type="gramEnd"/>
-      <w:r>
-        <w:t xml:space="preserve"> 450.0</w:t>
-      </w:r>
-    </w:p>
-    <w:p/>
-    <w:p>
-      <w:r>
-        <w:t>Season - 21</w:t>
-      </w:r>
-    </w:p>
-    <w:p/>
-    <w:p>
-      <w:r>
-        <w:t xml:space="preserve">Jarak Terkecil </w:t>
-      </w:r>
-      <w:proofErr w:type="gramStart"/>
-      <w:r>
-        <w:t>adalah :</w:t>
-      </w:r>
-      <w:proofErr w:type="gramEnd"/>
-      <w:r>
-        <w:t xml:space="preserve"> 450.0</w:t>
-      </w:r>
-    </w:p>
-    <w:p/>
-    <w:p>
-      <w:r>
-        <w:t>Season - 22</w:t>
-      </w:r>
-    </w:p>
-    <w:p/>
-    <w:p>
-      <w:r>
-        <w:t xml:space="preserve">Jarak Terkecil </w:t>
-      </w:r>
-      <w:proofErr w:type="gramStart"/>
-      <w:r>
-        <w:t>adalah :</w:t>
-      </w:r>
-      <w:proofErr w:type="gramEnd"/>
-      <w:r>
-        <w:t xml:space="preserve"> 450.0</w:t>
-      </w:r>
-    </w:p>
-    <w:p/>
-    <w:p>
-      <w:r>
-        <w:t>Season - 23</w:t>
-      </w:r>
-    </w:p>
-    <w:p/>
-    <w:p>
-      <w:r>
-        <w:t xml:space="preserve">Jarak Terkecil </w:t>
-      </w:r>
-      <w:proofErr w:type="gramStart"/>
-      <w:r>
-        <w:t>adalah :</w:t>
-      </w:r>
-      <w:proofErr w:type="gramEnd"/>
-      <w:r>
-        <w:t xml:space="preserve"> 450.0</w:t>
-      </w:r>
-    </w:p>
-    <w:p/>
-    <w:p>
-      <w:r>
-        <w:t>Season - 24</w:t>
-      </w:r>
-    </w:p>
-    <w:p/>
-    <w:p>
-      <w:r>
-        <w:t xml:space="preserve">Jarak Terkecil </w:t>
-      </w:r>
-      <w:proofErr w:type="gramStart"/>
-      <w:r>
-        <w:t>adalah :</w:t>
-      </w:r>
-      <w:proofErr w:type="gramEnd"/>
-      <w:r>
-        <w:t xml:space="preserve"> 450.0</w:t>
-      </w:r>
-    </w:p>
-    <w:p/>
-    <w:p>
-      <w:r>
-        <w:t>Season - 25</w:t>
-      </w:r>
-    </w:p>
-    <w:p/>
-    <w:p>
-      <w:r>
-        <w:t xml:space="preserve">Jarak Terkecil </w:t>
-      </w:r>
-      <w:proofErr w:type="gramStart"/>
-      <w:r>
-        <w:t>adalah :</w:t>
-      </w:r>
-      <w:proofErr w:type="gramEnd"/>
-      <w:r>
-        <w:t xml:space="preserve"> 450.0</w:t>
-      </w:r>
-    </w:p>
-    <w:p/>
-    <w:p>
-      <w:r>
-        <w:t>Season - 26</w:t>
-      </w:r>
-    </w:p>
-    <w:p/>
-    <w:p>
-      <w:r>
-        <w:t xml:space="preserve">Jarak Terkecil </w:t>
-      </w:r>
-      <w:proofErr w:type="gramStart"/>
-      <w:r>
-        <w:t>adalah :</w:t>
-      </w:r>
-      <w:proofErr w:type="gramEnd"/>
-      <w:r>
-        <w:t xml:space="preserve"> 450.0</w:t>
-      </w:r>
-    </w:p>
-    <w:p/>
-    <w:p>
-      <w:r>
-        <w:t>Season - 27</w:t>
-      </w:r>
-    </w:p>
-    <w:p/>
-    <w:p>
-      <w:r>
-        <w:t xml:space="preserve">Jarak Terkecil </w:t>
-      </w:r>
-      <w:proofErr w:type="gramStart"/>
-      <w:r>
-        <w:t>adalah :</w:t>
-      </w:r>
-      <w:proofErr w:type="gramEnd"/>
-      <w:r>
-        <w:t xml:space="preserve"> 450.0</w:t>
-      </w:r>
-    </w:p>
-    <w:p/>
-    <w:p>
-      <w:r>
-        <w:t>Season - 28</w:t>
-      </w:r>
-    </w:p>
-    <w:p/>
-    <w:p>
-      <w:r>
-        <w:t xml:space="preserve">Jarak Terkecil </w:t>
-      </w:r>
-      <w:proofErr w:type="gramStart"/>
-      <w:r>
-        <w:t>adalah :</w:t>
-      </w:r>
-      <w:proofErr w:type="gramEnd"/>
-      <w:r>
-        <w:t xml:space="preserve"> 450.0</w:t>
-      </w:r>
-    </w:p>
-    <w:p/>
-    <w:p>
-      <w:r>
-        <w:t>Season - 29</w:t>
-      </w:r>
-    </w:p>
-    <w:p/>
-    <w:p>
-      <w:r>
-        <w:t xml:space="preserve">Jarak Terkecil </w:t>
-      </w:r>
-      <w:proofErr w:type="gramStart"/>
-      <w:r>
-        <w:t>adalah :</w:t>
-      </w:r>
-      <w:proofErr w:type="gramEnd"/>
-      <w:r>
-        <w:t xml:space="preserve"> 450.0</w:t>
-      </w:r>
-    </w:p>
-    <w:p/>
-    <w:p>
-      <w:r>
-        <w:t>Season - 30</w:t>
-      </w:r>
-    </w:p>
-    <w:p/>
-    <w:p>
-      <w:r>
-        <w:t xml:space="preserve">Jarak Terkecil </w:t>
-      </w:r>
-      <w:proofErr w:type="gramStart"/>
-      <w:r>
-        <w:t>adalah :</w:t>
-      </w:r>
-      <w:proofErr w:type="gramEnd"/>
-      <w:r>
-        <w:t xml:space="preserve"> 450.0</w:t>
-      </w:r>
-    </w:p>
-    <w:p/>
-    <w:p>
-      <w:r>
-        <w:t>Season - 31</w:t>
-      </w:r>
-    </w:p>
-    <w:p/>
-    <w:p>
-      <w:r>
-        <w:t xml:space="preserve">Jarak Terkecil </w:t>
-      </w:r>
-      <w:proofErr w:type="gramStart"/>
-      <w:r>
-        <w:t>adalah :</w:t>
-      </w:r>
-      <w:proofErr w:type="gramEnd"/>
-      <w:r>
-        <w:t xml:space="preserve"> 450.0</w:t>
-      </w:r>
-    </w:p>
-    <w:p/>
-    <w:p>
-      <w:r>
-        <w:t>Season - 32</w:t>
-      </w:r>
-    </w:p>
-    <w:p/>
-    <w:p>
-      <w:r>
-        <w:t xml:space="preserve">Jarak Terkecil </w:t>
-      </w:r>
-      <w:proofErr w:type="gramStart"/>
-      <w:r>
-        <w:t>adalah :</w:t>
-      </w:r>
-      <w:proofErr w:type="gramEnd"/>
-      <w:r>
-        <w:t xml:space="preserve"> 450.0</w:t>
-      </w:r>
-    </w:p>
-    <w:p/>
-    <w:p>
-      <w:r>
-        <w:t>Season - 33</w:t>
-      </w:r>
-    </w:p>
-    <w:p/>
-    <w:p>
-      <w:r>
-        <w:t xml:space="preserve">Jarak Terkecil </w:t>
-      </w:r>
-      <w:proofErr w:type="gramStart"/>
-      <w:r>
-        <w:t>adalah :</w:t>
-      </w:r>
-      <w:proofErr w:type="gramEnd"/>
-      <w:r>
-        <w:t xml:space="preserve"> 450.0</w:t>
-      </w:r>
-    </w:p>
-    <w:p/>
-    <w:p>
-      <w:r>
-        <w:t>Season - 34</w:t>
-      </w:r>
-    </w:p>
-    <w:p/>
-    <w:p>
-      <w:r>
-        <w:t xml:space="preserve">Jarak Terkecil </w:t>
-      </w:r>
-      <w:proofErr w:type="gramStart"/>
-      <w:r>
-        <w:t>adalah :</w:t>
-      </w:r>
-      <w:proofErr w:type="gramEnd"/>
-      <w:r>
-        <w:t xml:space="preserve"> 450.0</w:t>
-      </w:r>
-    </w:p>
-    <w:p/>
-    <w:p>
-      <w:r>
-        <w:t>Season - 35</w:t>
-      </w:r>
-    </w:p>
-    <w:p/>
-    <w:p>
-      <w:r>
-        <w:t xml:space="preserve">Jarak Terkecil </w:t>
-      </w:r>
-      <w:proofErr w:type="gramStart"/>
-      <w:r>
-        <w:t>adalah :</w:t>
-      </w:r>
-      <w:proofErr w:type="gramEnd"/>
-      <w:r>
-        <w:t xml:space="preserve"> 450.0</w:t>
-      </w:r>
-    </w:p>
-    <w:p/>
-    <w:p>
-      <w:r>
-        <w:t>Season - 36</w:t>
-      </w:r>
-    </w:p>
-    <w:p/>
-    <w:p>
-      <w:r>
-        <w:t xml:space="preserve">Jarak Terkecil </w:t>
-      </w:r>
-      <w:proofErr w:type="gramStart"/>
-      <w:r>
-        <w:t>adalah :</w:t>
-      </w:r>
-      <w:proofErr w:type="gramEnd"/>
-      <w:r>
-        <w:t xml:space="preserve"> 450.0</w:t>
-      </w:r>
-    </w:p>
-    <w:p/>
-    <w:p>
-      <w:r>
-        <w:t>Season - 37</w:t>
-      </w:r>
-    </w:p>
-    <w:p/>
-    <w:p>
-      <w:r>
-        <w:t xml:space="preserve">Jarak Terkecil </w:t>
-      </w:r>
-      <w:proofErr w:type="gramStart"/>
-      <w:r>
-        <w:t>adalah :</w:t>
-      </w:r>
-      <w:proofErr w:type="gramEnd"/>
-      <w:r>
-        <w:t xml:space="preserve"> 450.0</w:t>
-      </w:r>
-    </w:p>
-    <w:p/>
-    <w:p>
-      <w:r>
-        <w:t>Season - 38</w:t>
-      </w:r>
-    </w:p>
-    <w:p/>
-    <w:p>
-      <w:r>
-        <w:t xml:space="preserve">Jarak Terkecil </w:t>
-      </w:r>
-      <w:proofErr w:type="gramStart"/>
-      <w:r>
-        <w:t>adalah :</w:t>
-      </w:r>
-      <w:proofErr w:type="gramEnd"/>
-      <w:r>
-        <w:t xml:space="preserve"> 450.0</w:t>
-      </w:r>
-    </w:p>
-    <w:p/>
-    <w:p>
-      <w:r>
-        <w:t>Season - 39</w:t>
-      </w:r>
-    </w:p>
-    <w:p/>
-    <w:p>
-      <w:r>
-        <w:t xml:space="preserve">Jarak Terkecil </w:t>
-      </w:r>
-      <w:proofErr w:type="gramStart"/>
-      <w:r>
-        <w:t>adalah :</w:t>
-      </w:r>
-      <w:proofErr w:type="gramEnd"/>
-      <w:r>
-        <w:t xml:space="preserve"> 450.0</w:t>
-      </w:r>
-    </w:p>
-    <w:p/>
-    <w:p>
-      <w:r>
-        <w:t>Season - 40</w:t>
-      </w:r>
-    </w:p>
-    <w:p/>
-    <w:p>
-      <w:r>
-        <w:t xml:space="preserve">Jarak Terkecil </w:t>
-      </w:r>
-      <w:proofErr w:type="gramStart"/>
-      <w:r>
-        <w:t>adalah :</w:t>
-      </w:r>
-      <w:proofErr w:type="gramEnd"/>
-      <w:r>
-        <w:t xml:space="preserve"> 450.0</w:t>
-      </w:r>
-    </w:p>
-    <w:p/>
-    <w:p>
-      <w:r>
-        <w:t>Season - 41</w:t>
-      </w:r>
-    </w:p>
-    <w:p/>
-    <w:p>
-      <w:r>
-        <w:t xml:space="preserve">Jarak Terkecil </w:t>
-      </w:r>
-      <w:proofErr w:type="gramStart"/>
-      <w:r>
-        <w:t>adalah :</w:t>
-      </w:r>
-      <w:proofErr w:type="gramEnd"/>
-      <w:r>
-        <w:t xml:space="preserve"> 450.0</w:t>
-      </w:r>
-    </w:p>
-    <w:p/>
-    <w:p>
-      <w:r>
-        <w:t>Season - 42</w:t>
-      </w:r>
-    </w:p>
-    <w:p/>
-    <w:p>
-      <w:r>
-        <w:t xml:space="preserve">Jarak Terkecil </w:t>
-      </w:r>
-      <w:proofErr w:type="gramStart"/>
-      <w:r>
-        <w:t>adalah :</w:t>
-      </w:r>
-      <w:proofErr w:type="gramEnd"/>
-      <w:r>
-        <w:t xml:space="preserve"> 450.0</w:t>
-      </w:r>
-    </w:p>
-    <w:p/>
-    <w:p>
-      <w:r>
-        <w:t>Season - 43</w:t>
-      </w:r>
-    </w:p>
-    <w:p/>
-    <w:p>
-      <w:r>
-        <w:t xml:space="preserve">Jarak Terkecil </w:t>
-      </w:r>
-      <w:proofErr w:type="gramStart"/>
-      <w:r>
-        <w:t>adalah :</w:t>
-      </w:r>
-      <w:proofErr w:type="gramEnd"/>
-      <w:r>
-        <w:t xml:space="preserve"> 450.0</w:t>
-      </w:r>
-    </w:p>
-    <w:p/>
-    <w:p>
-      <w:r>
-        <w:t>Season - 44</w:t>
-      </w:r>
-    </w:p>
-    <w:p/>
-    <w:p>
-      <w:r>
-        <w:t xml:space="preserve">Jarak Terkecil </w:t>
-      </w:r>
-      <w:proofErr w:type="gramStart"/>
-      <w:r>
-        <w:t>adalah :</w:t>
-      </w:r>
-      <w:proofErr w:type="gramEnd"/>
-      <w:r>
-        <w:t xml:space="preserve"> 450.0</w:t>
-      </w:r>
-    </w:p>
-    <w:p/>
-    <w:p>
-      <w:r>
-        <w:t>Season - 45</w:t>
-      </w:r>
-    </w:p>
-    <w:p/>
-    <w:p>
-      <w:r>
-        <w:t xml:space="preserve">Jarak Terkecil </w:t>
-      </w:r>
-      <w:proofErr w:type="gramStart"/>
-      <w:r>
-        <w:t>adalah :</w:t>
-      </w:r>
-      <w:proofErr w:type="gramEnd"/>
-      <w:r>
-        <w:t xml:space="preserve"> 450.0</w:t>
-      </w:r>
-    </w:p>
-    <w:p/>
-    <w:p>
-      <w:r>
-        <w:t>Season - 46</w:t>
-      </w:r>
-    </w:p>
-    <w:p/>
-    <w:p>
-      <w:r>
-        <w:t xml:space="preserve">Jarak Terkecil </w:t>
-      </w:r>
-      <w:proofErr w:type="gramStart"/>
-      <w:r>
-        <w:t>adalah :</w:t>
-      </w:r>
-      <w:proofErr w:type="gramEnd"/>
-      <w:r>
-        <w:t xml:space="preserve"> 450.0</w:t>
-      </w:r>
-    </w:p>
-    <w:p/>
-    <w:p>
-      <w:r>
-        <w:t>Season - 47</w:t>
-      </w:r>
-    </w:p>
-    <w:p/>
-    <w:p>
-      <w:r>
-        <w:t xml:space="preserve">Jarak Terkecil </w:t>
-      </w:r>
-      <w:proofErr w:type="gramStart"/>
-      <w:r>
-        <w:t>adalah :</w:t>
-      </w:r>
-      <w:proofErr w:type="gramEnd"/>
-      <w:r>
-        <w:t xml:space="preserve"> 450.0</w:t>
-      </w:r>
-    </w:p>
-    <w:p/>
-    <w:p>
-      <w:r>
-        <w:t>Season - 48</w:t>
-      </w:r>
-    </w:p>
-    <w:p/>
-    <w:p>
-      <w:r>
-        <w:t xml:space="preserve">Jarak Terkecil </w:t>
-      </w:r>
-      <w:proofErr w:type="gramStart"/>
-      <w:r>
-        <w:t>adalah :</w:t>
-      </w:r>
-      <w:proofErr w:type="gramEnd"/>
-      <w:r>
-        <w:t xml:space="preserve"> 450.0</w:t>
-      </w:r>
-    </w:p>
-    <w:p/>
-    <w:p>
-      <w:r>
-        <w:t>Season - 49</w:t>
-      </w:r>
-    </w:p>
-    <w:p/>
-    <w:p>
-      <w:r>
-        <w:t xml:space="preserve">Jarak Terkecil </w:t>
-      </w:r>
-      <w:proofErr w:type="gramStart"/>
-      <w:r>
-        <w:t>adalah :</w:t>
-      </w:r>
-      <w:proofErr w:type="gramEnd"/>
-      <w:r>
-        <w:t xml:space="preserve"> 450.0</w:t>
-      </w:r>
-    </w:p>
-    <w:p/>
-    <w:p>
-      <w:r>
-        <w:t>Season - 50</w:t>
-      </w:r>
-    </w:p>
-    <w:p/>
-    <w:p>
-      <w:r>
-        <w:t xml:space="preserve">Jarak Terkecil </w:t>
-      </w:r>
-      <w:proofErr w:type="gramStart"/>
-      <w:r>
-        <w:t>adalah :</w:t>
-      </w:r>
-      <w:proofErr w:type="gramEnd"/>
-      <w:r>
-        <w:t xml:space="preserve"> 450.0</w:t>
-      </w:r>
-    </w:p>
-    <w:p>
-      <w:r>
-        <w:t xml:space="preserve">Super Star Player = </w:t>
-      </w:r>
-    </w:p>
-    <w:p>
-      <w:r>
-        <w:t xml:space="preserve">   </w:t>
-      </w:r>
-      <w:proofErr w:type="gramStart"/>
-      <w:r>
-        <w:t>10.86  126.87</w:t>
-      </w:r>
-      <w:proofErr w:type="gramEnd"/>
-      <w:r>
-        <w:t xml:space="preserve">   63.54   27.50   49.05  -23.81   -7.40  106.91   96.62  -57.08 -168.56  -52.05  -20.80   77.08   56.92  -22.47   13.62  -39.28 -184.03  316.93  -55.01   16.72   76.37 -474.52  450.00</w:t>
-      </w:r>
-    </w:p>
-    <w:p/>
-    <w:p>
-      <w:r>
-        <w:t xml:space="preserve">Smallest </w:t>
-      </w:r>
-      <w:proofErr w:type="gramStart"/>
-      <w:r>
-        <w:t>Distance :</w:t>
-      </w:r>
-      <w:proofErr w:type="gramEnd"/>
-      <w:r>
-        <w:t xml:space="preserve"> 450.0</w:t>
-      </w:r>
-    </w:p>
-    <w:p>
-      <w:proofErr w:type="gramStart"/>
-      <w:r>
-        <w:t>Solution :</w:t>
+      <w:proofErr w:type="gramStart"/>
+      <w:r>
+        <w:t>Route :</w:t>
       </w:r>
       <w:proofErr w:type="gramEnd"/>
       <w:r>
@@ -2791,29 +2814,6 @@
     </w:p>
     <w:p>
       <w:r>
-        <w:t xml:space="preserve">Player </w:t>
-      </w:r>
-      <w:proofErr w:type="gramStart"/>
-      <w:r>
-        <w:t>Attribute :</w:t>
-      </w:r>
-      <w:proofErr w:type="gramEnd"/>
-      <w:r>
-        <w:t xml:space="preserve">    10.86  126.87   63.54   27.50   49.05  -23.81   -7.40  106.91   96.62  -57.08 -168.56  -52.05  -20.80   77.08   56.92  -22.47   13.62  -39.28 -184.03  316.93  -55.01   16.72   76.37 -474.52</w:t>
-      </w:r>
-    </w:p>
-    <w:p>
-      <w:proofErr w:type="gramStart"/>
-      <w:r>
-        <w:t>Route :</w:t>
-      </w:r>
-      <w:proofErr w:type="gramEnd"/>
-      <w:r>
-        <w:t xml:space="preserve"> </w:t>
-      </w:r>
-    </w:p>
-    <w:p>
-      <w:r>
         <w:t xml:space="preserve">Route </w:t>
       </w:r>
       <w:proofErr w:type="gramStart"/>
@@ -2824,6 +2824,9 @@
       <w:r>
         <w:t xml:space="preserve"> Depot 8 13 Depot</w:t>
       </w:r>
+      <w:r>
+        <w:t xml:space="preserve"> = 32 + 10 + 29 = </w:t>
+      </w:r>
     </w:p>
     <w:p>
       <w:r>
@@ -2837,6 +2840,9 @@
       <w:r>
         <w:t xml:space="preserve"> Depot 3 9 5 Depot</w:t>
       </w:r>
+      <w:r>
+        <w:t xml:space="preserve"> = 33 + 24 + 13 + 23 = </w:t>
+      </w:r>
     </w:p>
     <w:p>
       <w:r>
@@ -2850,6 +2856,12 @@
       <w:r>
         <w:t xml:space="preserve"> Depot 15 12 10 Depot</w:t>
       </w:r>
+      <w:r>
+        <w:t xml:space="preserve"> = 30 + 6 + 10 + 21</w:t>
+      </w:r>
+      <w:r>
+        <w:t xml:space="preserve"> = </w:t>
+      </w:r>
     </w:p>
     <w:p>
       <w:r>
@@ -2863,6 +2875,9 @@
       <w:r>
         <w:t xml:space="preserve"> Depot 14 7 Depot</w:t>
       </w:r>
+      <w:r>
+        <w:t xml:space="preserve"> = 31 + 15 + 22 = </w:t>
+      </w:r>
     </w:p>
     <w:p>
       <w:r>
@@ -2875,6 +2890,9 @@
       <w:proofErr w:type="gramEnd"/>
       <w:r>
         <w:t xml:space="preserve"> Depot 11 4 Depot</w:t>
+      </w:r>
+      <w:r>
+        <w:t xml:space="preserve"> = 28 + 7 + 22</w:t>
       </w:r>
     </w:p>
     <w:p>

</xml_diff>